<commit_message>
Added CALL function and CPU output dump
</commit_message>
<xml_diff>
--- a/CPU_Reference.docx
+++ b/CPU_Reference.docx
@@ -3789,6 +3789,43 @@
     <w:p>
       <w:r>
         <w:t>Memory bytes: 1</w:t>
+      </w:r>
+    </w:p>
+    <w:p/>
+    <w:p>
+      <w:pPr>
+        <w:pStyle w:val="Heading2"/>
+      </w:pPr>
+      <w:r>
+        <w:t>CALL</w:t>
+      </w:r>
+    </w:p>
+    <w:p>
+      <w:r>
+        <w:t xml:space="preserve">Description: </w:t>
+      </w:r>
+      <w:r>
+        <w:t>Save IP to SP, increment SP, set IP to given address</w:t>
+      </w:r>
+    </w:p>
+    <w:p>
+      <w:r>
+        <w:t>Opcode: JMP &amp;&amp; STORA (0x85)</w:t>
+      </w:r>
+    </w:p>
+    <w:p>
+      <w:r>
+        <w:t>Syntax: CALL [MEM]</w:t>
+      </w:r>
+    </w:p>
+    <w:p>
+      <w:r>
+        <w:t xml:space="preserve">Clock cycles: </w:t>
+      </w:r>
+    </w:p>
+    <w:p>
+      <w:r>
+        <w:t>Memory bytes: 3</w:t>
       </w:r>
     </w:p>
     <w:sectPr>

</xml_diff>

<commit_message>
Change CALL function to preserve A reg
</commit_message>
<xml_diff>
--- a/CPU_Reference.docx
+++ b/CPU_Reference.docx
@@ -2016,10 +2016,10 @@
     <w:p>
       <w:r>
         <w:drawing>
-          <wp:inline distT="0" distB="0" distL="0" distR="0" wp14:anchorId="2236C028" wp14:editId="6D4B66F7">
-            <wp:extent cx="5943600" cy="4662805"/>
-            <wp:effectExtent l="0" t="0" r="0" b="4445"/>
-            <wp:docPr id="239826606" name="Picture 1"/>
+          <wp:inline distT="0" distB="0" distL="0" distR="0" wp14:anchorId="13B22A14" wp14:editId="2BBB188C">
+            <wp:extent cx="5943600" cy="4476115"/>
+            <wp:effectExtent l="0" t="0" r="0" b="635"/>
+            <wp:docPr id="1296560388" name="Picture 1"/>
             <wp:cNvGraphicFramePr>
               <a:graphicFrameLocks xmlns:a="http://schemas.openxmlformats.org/drawingml/2006/main" noChangeAspect="1"/>
             </wp:cNvGraphicFramePr>
@@ -2027,7 +2027,7 @@
               <a:graphicData uri="http://schemas.openxmlformats.org/drawingml/2006/picture">
                 <pic:pic xmlns:pic="http://schemas.openxmlformats.org/drawingml/2006/picture">
                   <pic:nvPicPr>
-                    <pic:cNvPr id="239826606" name=""/>
+                    <pic:cNvPr id="1296560388" name=""/>
                     <pic:cNvPicPr/>
                   </pic:nvPicPr>
                   <pic:blipFill>
@@ -2039,7 +2039,7 @@
                   <pic:spPr>
                     <a:xfrm>
                       <a:off x="0" y="0"/>
-                      <a:ext cx="5943600" cy="4662805"/>
+                      <a:ext cx="5943600" cy="4476115"/>
                     </a:xfrm>
                     <a:prstGeom prst="rect">
                       <a:avLst/>
@@ -2083,13 +2083,60 @@
     </w:p>
     <w:p>
       <w:r>
-        <w:t xml:space="preserve">EIP: Output </w:t>
-      </w:r>
-      <w:r>
-        <w:t>register</w:t>
-      </w:r>
-      <w:r>
-        <w:t xml:space="preserve"> to address bus.</w:t>
+        <w:t xml:space="preserve">LIP1: </w:t>
+      </w:r>
+      <w:r>
+        <w:t>Load data bus to lower 8 bits [7:0].</w:t>
+      </w:r>
+    </w:p>
+    <w:p>
+      <w:r>
+        <w:t xml:space="preserve">LIP2: </w:t>
+      </w:r>
+      <w:r>
+        <w:t>Load data bus to upper 8 bits [15:8].</w:t>
+      </w:r>
+    </w:p>
+    <w:p>
+      <w:r>
+        <w:t>EIP</w:t>
+      </w:r>
+      <w:r>
+        <w:t>:</w:t>
+      </w:r>
+      <w:r>
+        <w:t xml:space="preserve"> </w:t>
+      </w:r>
+      <w:r>
+        <w:t xml:space="preserve">Output register to address bus </w:t>
+      </w:r>
+      <w:r>
+        <w:rPr>
+          <w:i/>
+          <w:iCs/>
+        </w:rPr>
+        <w:t>and</w:t>
+      </w:r>
+      <w:r>
+        <w:t xml:space="preserve"> output lower 8 bits [7:0] to data bus.</w:t>
+      </w:r>
+    </w:p>
+    <w:p>
+      <w:r>
+        <w:t xml:space="preserve">EIP_B: </w:t>
+      </w:r>
+      <w:r>
+        <w:t xml:space="preserve">Output register to address bus </w:t>
+      </w:r>
+      <w:r>
+        <w:rPr>
+          <w:i/>
+          <w:iCs/>
+        </w:rPr>
+        <w:t>and</w:t>
+      </w:r>
+      <w:r>
+        <w:t xml:space="preserve"> output upper 8 bits [15:8] to data bus.</w:t>
       </w:r>
     </w:p>
     <w:p>
@@ -2120,6 +2167,7 @@
     </w:p>
     <w:p>
       <w:r>
+        <w:lastRenderedPageBreak/>
         <w:t xml:space="preserve">LT2: </w:t>
       </w:r>
       <w:r>
@@ -2142,7 +2190,6 @@
     </w:p>
     <w:p>
       <w:r>
-        <w:lastRenderedPageBreak/>
         <w:t xml:space="preserve">ET: Output register to address bus </w:t>
       </w:r>
       <w:r>
@@ -3110,6 +3157,7 @@
     </w:p>
     <w:p>
       <w:r>
+        <w:lastRenderedPageBreak/>
         <w:t xml:space="preserve">SF: Sign Flag (SF) is </w:t>
       </w:r>
       <w:r>
@@ -3305,6 +3353,7 @@
     </w:p>
     <w:p>
       <w:r>
+        <w:lastRenderedPageBreak/>
         <w:t>Memory bytes: 1</w:t>
       </w:r>
     </w:p>
@@ -3314,7 +3363,6 @@
       </w:pPr>
       <w:bookmarkStart w:id="16" w:name="_Toc176509291"/>
       <w:r>
-        <w:lastRenderedPageBreak/>
         <w:t>SHR</w:t>
       </w:r>
       <w:bookmarkEnd w:id="16"/>
@@ -3506,6 +3554,7 @@
     </w:p>
     <w:p>
       <w:r>
+        <w:lastRenderedPageBreak/>
         <w:t>Memory bytes: 1</w:t>
       </w:r>
     </w:p>
@@ -3515,7 +3564,6 @@
       </w:pPr>
       <w:bookmarkStart w:id="21" w:name="_Toc176509296"/>
       <w:r>
-        <w:lastRenderedPageBreak/>
         <w:t>AND B</w:t>
       </w:r>
       <w:bookmarkEnd w:id="21"/>
@@ -3707,6 +3755,7 @@
     </w:p>
     <w:p>
       <w:r>
+        <w:lastRenderedPageBreak/>
         <w:t>Memory bytes: 1</w:t>
       </w:r>
     </w:p>
@@ -3716,7 +3765,6 @@
       </w:pPr>
       <w:bookmarkStart w:id="26" w:name="_Toc176509301"/>
       <w:r>
-        <w:lastRenderedPageBreak/>
         <w:t>XOR &lt;immed&gt;</w:t>
       </w:r>
       <w:bookmarkEnd w:id="26"/>
@@ -3822,12 +3870,17 @@
       <w:r>
         <w:t xml:space="preserve">Clock cycles: </w:t>
       </w:r>
+      <w:r>
+        <w:t>20</w:t>
+      </w:r>
     </w:p>
     <w:p>
       <w:r>
         <w:t>Memory bytes: 3</w:t>
       </w:r>
     </w:p>
+    <w:p/>
+    <w:p/>
     <w:sectPr>
       <w:headerReference w:type="default" r:id="rId8"/>
       <w:pgSz w:w="12240" w:h="15840"/>

</xml_diff>